<commit_message>
test git diff 3
</commit_message>
<xml_diff>
--- a/Word/test_word2.docx
+++ b/Word/test_word2.docx
@@ -50,7 +50,7 @@
     <w:p>
       <w:pPr>
         <w:rPr>
-          <w:rFonts w:hint="default"/>
+          <w:rFonts w:hint="eastAsia"/>
           <w:lang w:val="en-US" w:eastAsia="zh-CN"/>
         </w:rPr>
       </w:pPr>
@@ -60,6 +60,29 @@
           <w:lang w:val="en-US" w:eastAsia="zh-CN"/>
         </w:rPr>
         <w:t>This is test_word2.docx file.</w:t>
+      </w:r>
+    </w:p>
+    <w:p>
+      <w:pPr>
+        <w:rPr>
+          <w:rFonts w:hint="eastAsia"/>
+          <w:lang w:val="en-US" w:eastAsia="zh-CN"/>
+        </w:rPr>
+      </w:pPr>
+    </w:p>
+    <w:p>
+      <w:pPr>
+        <w:rPr>
+          <w:rFonts w:hint="default"/>
+          <w:lang w:val="en-US" w:eastAsia="zh-CN"/>
+        </w:rPr>
+      </w:pPr>
+      <w:r>
+        <w:rPr>
+          <w:rFonts w:hint="eastAsia"/>
+          <w:lang w:val="en-US" w:eastAsia="zh-CN"/>
+        </w:rPr>
+        <w:t>测试git diff中分别比较工作区，暂存区，本地仓库的命令。</w:t>
       </w:r>
       <w:bookmarkStart w:id="0" w:name="_GoBack"/>
       <w:bookmarkEnd w:id="0"/>

</xml_diff>

<commit_message>
git diff working tree, index/stage, repository
</commit_message>
<xml_diff>
--- a/Word/test_word2.docx
+++ b/Word/test_word2.docx
@@ -73,6 +73,36 @@
     <w:p>
       <w:pPr>
         <w:rPr>
+          <w:rFonts w:hint="eastAsia"/>
+          <w:lang w:val="en-US" w:eastAsia="zh-CN"/>
+        </w:rPr>
+      </w:pPr>
+      <w:r>
+        <w:rPr>
+          <w:rFonts w:hint="eastAsia"/>
+          <w:lang w:val="en-US" w:eastAsia="zh-CN"/>
+        </w:rPr>
+        <w:t>测试git diff中分别比较工作区，暂存区，本地仓库的命令。</w:t>
+      </w:r>
+    </w:p>
+    <w:p>
+      <w:pPr>
+        <w:rPr>
+          <w:rFonts w:hint="eastAsia"/>
+          <w:lang w:val="en-US" w:eastAsia="zh-CN"/>
+        </w:rPr>
+      </w:pPr>
+      <w:r>
+        <w:rPr>
+          <w:rFonts w:hint="eastAsia"/>
+          <w:lang w:val="en-US" w:eastAsia="zh-CN"/>
+        </w:rPr>
+        <w:t>再修改一下，之前的修改已经commit，本修改之后仅add。</w:t>
+      </w:r>
+    </w:p>
+    <w:p>
+      <w:pPr>
+        <w:rPr>
           <w:rFonts w:hint="default"/>
           <w:lang w:val="en-US" w:eastAsia="zh-CN"/>
         </w:rPr>
@@ -82,7 +112,7 @@
           <w:rFonts w:hint="eastAsia"/>
           <w:lang w:val="en-US" w:eastAsia="zh-CN"/>
         </w:rPr>
-        <w:t>测试git diff中分别比较工作区，暂存区，本地仓库的命令。</w:t>
+        <w:t>再修改一下，然后什么也不做。</w:t>
       </w:r>
       <w:bookmarkStart w:id="0" w:name="_GoBack"/>
       <w:bookmarkEnd w:id="0"/>

</xml_diff>